<commit_message>
Docs para virar HTML
Processo de mudança dos DOCS para HTML
</commit_message>
<xml_diff>
--- a/01_Artigo_Smauel.docx
+++ b/01_Artigo_Smauel.docx
@@ -1,8 +1,725 @@
 
 <file path=word/document.xml><?xml version="1.0" encoding="utf-8"?>
-<w:document xmlns:wpc="http://schemas.microsoft.com/office/word/2010/wordprocessingCanvas" xmlns:mc="http://schemas.openxmlformats.org/markup-compatibility/2006" xmlns:o="urn:schemas-microsoft-com:office:office" xmlns:r="http://schemas.openxmlformats.org/officeDocument/2006/relationships" xmlns:m="http://schemas.openxmlformats.org/officeDocument/2006/math" xmlns:v="urn:schemas-microsoft-com:vml" xmlns:wp14="http://schemas.microsoft.com/office/word/2010/wordprocessingDrawing" xmlns:wp="http://schemas.openxmlformats.org/drawingml/2006/wordprocessingDrawing" xmlns:w10="urn:schemas-microsoft-com:office:word" xmlns:w="http://schemas.openxmlformats.org/wordprocessingml/2006/main" xmlns:w14="http://schemas.microsoft.com/office/word/2010/wordml" xmlns:w15="http://schemas.microsoft.com/office/word/2012/wordml" xmlns:wpg="http://schemas.microsoft.com/office/word/2010/wordprocessingGroup" xmlns:wpi="http://schemas.microsoft.com/office/word/2010/wordprocessingInk" xmlns:wne="http://schemas.microsoft.com/office/word/2006/wordml" xmlns:wps="http://schemas.microsoft.com/office/word/2010/wordprocessingShape" mc:Ignorable="w14 w15 wp14">
+<w:document xmlns:wpc="http://schemas.microsoft.com/office/word/2010/wordprocessingCanvas" xmlns:cx="http://schemas.microsoft.com/office/drawing/2014/chartex" xmlns:mc="http://schemas.openxmlformats.org/markup-compatibility/2006" xmlns:o="urn:schemas-microsoft-com:office:office" xmlns:r="http://schemas.openxmlformats.org/officeDocument/2006/relationships" xmlns:m="http://schemas.openxmlformats.org/officeDocument/2006/math" xmlns:v="urn:schemas-microsoft-com:vml" xmlns:wp14="http://schemas.microsoft.com/office/word/2010/wordprocessingDrawing" xmlns:wp="http://schemas.openxmlformats.org/drawingml/2006/wordprocessingDrawing" xmlns:w10="urn:schemas-microsoft-com:office:word" xmlns:w="http://schemas.openxmlformats.org/wordprocessingml/2006/main" xmlns:w14="http://schemas.microsoft.com/office/word/2010/wordml" xmlns:w15="http://schemas.microsoft.com/office/word/2012/wordml" xmlns:w16se="http://schemas.microsoft.com/office/word/2015/wordml/symex" xmlns:wpg="http://schemas.microsoft.com/office/word/2010/wordprocessingGroup" xmlns:wpi="http://schemas.microsoft.com/office/word/2010/wordprocessingInk" xmlns:wne="http://schemas.microsoft.com/office/word/2006/wordml" xmlns:wps="http://schemas.microsoft.com/office/word/2010/wordprocessingShape" mc:Ignorable="w14 w15 w16se wp14">
   <w:body>
-    <w:p xmlns:wp14="http://schemas.microsoft.com/office/word/2010/wordml" wp14:textId="77777777">
+    <w:p>
+      <w:pPr>
+        <w:pStyle w:val="paragraph"/>
+        <w:spacing w:before="0" w:beforeAutospacing="0" w:after="0" w:afterAutospacing="0"/>
+        <w:textAlignment w:val="baseline"/>
+        <w:rPr>
+          <w:rFonts w:ascii="Segoe UI" w:hAnsi="Segoe UI" w:cs="Segoe UI"/>
+          <w:sz w:val="18"/>
+          <w:szCs w:val="18"/>
+        </w:rPr>
+      </w:pPr>
+      <w:r>
+        <w:rPr>
+          <w:rStyle w:val="normaltextrun"/>
+          <w:rFonts w:ascii="Arial" w:hAnsi="Arial" w:cs="Arial"/>
+        </w:rPr>
+        <w:t xml:space="preserve">Artigo de </w:t>
+      </w:r>
+      <w:proofErr w:type="gramStart"/>
+      <w:r>
+        <w:rPr>
+          <w:rStyle w:val="normaltextrun"/>
+          <w:rFonts w:ascii="Arial" w:hAnsi="Arial" w:cs="Arial"/>
+        </w:rPr>
+        <w:t>OPINIÃO :</w:t>
+      </w:r>
+      <w:proofErr w:type="gramEnd"/>
+      <w:r>
+        <w:rPr>
+          <w:rStyle w:val="normaltextrun"/>
+          <w:rFonts w:ascii="Arial" w:hAnsi="Arial" w:cs="Arial"/>
+        </w:rPr>
+        <w:t xml:space="preserve"> Refeito</w:t>
+      </w:r>
+      <w:r>
+        <w:rPr>
+          <w:rStyle w:val="eop"/>
+          <w:rFonts w:ascii="Arial" w:hAnsi="Arial" w:cs="Arial"/>
+        </w:rPr>
+        <w:t> </w:t>
+      </w:r>
+    </w:p>
+    <w:p>
+      <w:pPr>
+        <w:pStyle w:val="paragraph"/>
+        <w:spacing w:before="0" w:beforeAutospacing="0" w:after="0" w:afterAutospacing="0"/>
+        <w:textAlignment w:val="baseline"/>
+        <w:rPr>
+          <w:rFonts w:ascii="Segoe UI" w:hAnsi="Segoe UI" w:cs="Segoe UI"/>
+          <w:sz w:val="18"/>
+          <w:szCs w:val="18"/>
+        </w:rPr>
+      </w:pPr>
+      <w:r>
+        <w:rPr>
+          <w:rStyle w:val="normaltextrun"/>
+          <w:rFonts w:ascii="Arial" w:hAnsi="Arial" w:cs="Arial"/>
+        </w:rPr>
+        <w:t>Samuel B. Soares</w:t>
+      </w:r>
+      <w:r>
+        <w:rPr>
+          <w:rStyle w:val="eop"/>
+          <w:rFonts w:ascii="Arial" w:hAnsi="Arial" w:cs="Arial"/>
+        </w:rPr>
+        <w:t> </w:t>
+      </w:r>
+    </w:p>
+    <w:p>
+      <w:pPr>
+        <w:pStyle w:val="paragraph"/>
+        <w:spacing w:before="0" w:beforeAutospacing="0" w:after="0" w:afterAutospacing="0"/>
+        <w:textAlignment w:val="baseline"/>
+        <w:rPr>
+          <w:rFonts w:ascii="Segoe UI" w:hAnsi="Segoe UI" w:cs="Segoe UI"/>
+          <w:sz w:val="18"/>
+          <w:szCs w:val="18"/>
+        </w:rPr>
+      </w:pPr>
+      <w:r>
+        <w:rPr>
+          <w:rStyle w:val="eop"/>
+          <w:rFonts w:ascii="Arial" w:hAnsi="Arial" w:cs="Arial"/>
+        </w:rPr>
+        <w:t> </w:t>
+      </w:r>
+    </w:p>
+    <w:p>
+      <w:pPr>
+        <w:pStyle w:val="paragraph"/>
+        <w:spacing w:before="0" w:beforeAutospacing="0" w:after="0" w:afterAutospacing="0"/>
+        <w:textAlignment w:val="baseline"/>
+        <w:rPr>
+          <w:rFonts w:ascii="Segoe UI" w:hAnsi="Segoe UI" w:cs="Segoe UI"/>
+          <w:sz w:val="18"/>
+          <w:szCs w:val="18"/>
+        </w:rPr>
+      </w:pPr>
+      <w:proofErr w:type="gramStart"/>
+      <w:r>
+        <w:rPr>
+          <w:rStyle w:val="normaltextrun"/>
+          <w:rFonts w:ascii="Arial" w:hAnsi="Arial" w:cs="Arial"/>
+        </w:rPr>
+        <w:t>Tema :</w:t>
+      </w:r>
+      <w:proofErr w:type="gramEnd"/>
+      <w:r>
+        <w:rPr>
+          <w:rStyle w:val="normaltextrun"/>
+          <w:rFonts w:ascii="Arial" w:hAnsi="Arial" w:cs="Arial"/>
+        </w:rPr>
+        <w:t xml:space="preserve"> Cassinos Online</w:t>
+      </w:r>
+      <w:r>
+        <w:rPr>
+          <w:rStyle w:val="eop"/>
+          <w:rFonts w:ascii="Arial" w:hAnsi="Arial" w:cs="Arial"/>
+        </w:rPr>
+        <w:t> </w:t>
+      </w:r>
+    </w:p>
+    <w:p>
+      <w:pPr>
+        <w:pStyle w:val="paragraph"/>
+        <w:spacing w:before="0" w:beforeAutospacing="0" w:after="0" w:afterAutospacing="0"/>
+        <w:textAlignment w:val="baseline"/>
+        <w:rPr>
+          <w:rFonts w:ascii="Segoe UI" w:hAnsi="Segoe UI" w:cs="Segoe UI"/>
+          <w:sz w:val="18"/>
+          <w:szCs w:val="18"/>
+        </w:rPr>
+      </w:pPr>
+      <w:r>
+        <w:rPr>
+          <w:rStyle w:val="eop"/>
+          <w:rFonts w:ascii="Arial" w:hAnsi="Arial" w:cs="Arial"/>
+        </w:rPr>
+        <w:t> </w:t>
+      </w:r>
+    </w:p>
+    <w:p>
+      <w:pPr>
+        <w:pStyle w:val="paragraph"/>
+        <w:spacing w:before="0" w:beforeAutospacing="0" w:after="0" w:afterAutospacing="0"/>
+        <w:textAlignment w:val="baseline"/>
+        <w:rPr>
+          <w:rFonts w:ascii="Segoe UI" w:hAnsi="Segoe UI" w:cs="Segoe UI"/>
+          <w:sz w:val="18"/>
+          <w:szCs w:val="18"/>
+        </w:rPr>
+      </w:pPr>
+      <w:r>
+        <w:rPr>
+          <w:rStyle w:val="normaltextrun"/>
+          <w:rFonts w:ascii="Arial" w:hAnsi="Arial" w:cs="Arial"/>
+        </w:rPr>
+        <w:t>--------------------------------------------------</w:t>
+      </w:r>
+      <w:r>
+        <w:rPr>
+          <w:rStyle w:val="eop"/>
+          <w:rFonts w:ascii="Arial" w:hAnsi="Arial" w:cs="Arial"/>
+        </w:rPr>
+        <w:t> </w:t>
+      </w:r>
+    </w:p>
+    <w:p>
+      <w:pPr>
+        <w:pStyle w:val="paragraph"/>
+        <w:spacing w:before="0" w:beforeAutospacing="0" w:after="0" w:afterAutospacing="0"/>
+        <w:textAlignment w:val="baseline"/>
+        <w:rPr>
+          <w:rFonts w:ascii="Segoe UI" w:hAnsi="Segoe UI" w:cs="Segoe UI"/>
+          <w:sz w:val="18"/>
+          <w:szCs w:val="18"/>
+        </w:rPr>
+      </w:pPr>
+      <w:r>
+        <w:rPr>
+          <w:rStyle w:val="normaltextrun"/>
+          <w:rFonts w:ascii="Arial" w:hAnsi="Arial" w:cs="Arial"/>
+        </w:rPr>
+        <w:t>A NORMALIZAÇÃO DE JOGOS DE AZAR PODE SER AGORA? (TÍTULO)</w:t>
+      </w:r>
+      <w:r>
+        <w:rPr>
+          <w:rStyle w:val="eop"/>
+          <w:rFonts w:ascii="Arial" w:hAnsi="Arial" w:cs="Arial"/>
+        </w:rPr>
+        <w:t> </w:t>
+      </w:r>
+    </w:p>
+    <w:p>
+      <w:pPr>
+        <w:pStyle w:val="paragraph"/>
+        <w:spacing w:before="0" w:beforeAutospacing="0" w:after="0" w:afterAutospacing="0"/>
+        <w:textAlignment w:val="baseline"/>
+        <w:rPr>
+          <w:rFonts w:ascii="Segoe UI" w:hAnsi="Segoe UI" w:cs="Segoe UI"/>
+          <w:sz w:val="18"/>
+          <w:szCs w:val="18"/>
+        </w:rPr>
+      </w:pPr>
+      <w:r>
+        <w:rPr>
+          <w:rStyle w:val="eop"/>
+          <w:rFonts w:ascii="Arial" w:hAnsi="Arial" w:cs="Arial"/>
+        </w:rPr>
+        <w:t> </w:t>
+      </w:r>
+    </w:p>
+    <w:p>
+      <w:pPr>
+        <w:pStyle w:val="paragraph"/>
+        <w:spacing w:before="0" w:beforeAutospacing="0" w:after="0" w:afterAutospacing="0"/>
+        <w:textAlignment w:val="baseline"/>
+        <w:rPr>
+          <w:rFonts w:ascii="Segoe UI" w:hAnsi="Segoe UI" w:cs="Segoe UI"/>
+          <w:sz w:val="18"/>
+          <w:szCs w:val="18"/>
+        </w:rPr>
+      </w:pPr>
+      <w:r>
+        <w:rPr>
+          <w:rStyle w:val="normaltextrun"/>
+          <w:rFonts w:ascii="Arial" w:hAnsi="Arial" w:cs="Arial"/>
+          <w:i/>
+          <w:iCs/>
+        </w:rPr>
+        <w:t>Os famosos jogos de azar ou cassinos, estão se tornando cada vez mais e mais apresentados em jogos e na vida real como sistemas inofensivos. (LEAD)</w:t>
+      </w:r>
+      <w:r>
+        <w:rPr>
+          <w:rStyle w:val="eop"/>
+          <w:rFonts w:ascii="Arial" w:hAnsi="Arial" w:cs="Arial"/>
+        </w:rPr>
+        <w:t> </w:t>
+      </w:r>
+    </w:p>
+    <w:p>
+      <w:pPr>
+        <w:pStyle w:val="paragraph"/>
+        <w:spacing w:before="0" w:beforeAutospacing="0" w:after="0" w:afterAutospacing="0"/>
+        <w:textAlignment w:val="baseline"/>
+        <w:rPr>
+          <w:rFonts w:ascii="Segoe UI" w:hAnsi="Segoe UI" w:cs="Segoe UI"/>
+          <w:sz w:val="18"/>
+          <w:szCs w:val="18"/>
+        </w:rPr>
+      </w:pPr>
+      <w:r>
+        <w:rPr>
+          <w:rStyle w:val="eop"/>
+          <w:rFonts w:ascii="Arial" w:hAnsi="Arial" w:cs="Arial"/>
+        </w:rPr>
+        <w:t> </w:t>
+      </w:r>
+    </w:p>
+    <w:p>
+      <w:pPr>
+        <w:pStyle w:val="paragraph"/>
+        <w:spacing w:before="0" w:beforeAutospacing="0" w:after="0" w:afterAutospacing="0"/>
+        <w:ind w:firstLine="705"/>
+        <w:textAlignment w:val="baseline"/>
+        <w:rPr>
+          <w:rFonts w:ascii="Segoe UI" w:hAnsi="Segoe UI" w:cs="Segoe UI"/>
+          <w:sz w:val="18"/>
+          <w:szCs w:val="18"/>
+        </w:rPr>
+      </w:pPr>
+      <w:r>
+        <w:rPr>
+          <w:rStyle w:val="normaltextrun"/>
+          <w:rFonts w:ascii="Arial" w:hAnsi="Arial" w:cs="Arial"/>
+        </w:rPr>
+        <w:t>Se você é mais a fundo no mundo dos games principalmente, irá perceber que os Jogos de Azar, jogos de chance ou Cassinos estão ficando cada vez mais aparentes como mecânicas do jogo, mas primeiro, o que é este sistema?</w:t>
+      </w:r>
+      <w:r>
+        <w:rPr>
+          <w:rStyle w:val="eop"/>
+          <w:rFonts w:ascii="Arial" w:hAnsi="Arial" w:cs="Arial"/>
+        </w:rPr>
+        <w:t> </w:t>
+      </w:r>
+    </w:p>
+    <w:p>
+      <w:pPr>
+        <w:pStyle w:val="paragraph"/>
+        <w:spacing w:before="0" w:beforeAutospacing="0" w:after="0" w:afterAutospacing="0"/>
+        <w:ind w:firstLine="705"/>
+        <w:textAlignment w:val="baseline"/>
+        <w:rPr>
+          <w:rFonts w:ascii="Segoe UI" w:hAnsi="Segoe UI" w:cs="Segoe UI"/>
+          <w:sz w:val="18"/>
+          <w:szCs w:val="18"/>
+        </w:rPr>
+      </w:pPr>
+      <w:r>
+        <w:rPr>
+          <w:rStyle w:val="normaltextrun"/>
+          <w:rFonts w:ascii="Arial" w:hAnsi="Arial" w:cs="Arial"/>
+        </w:rPr>
+        <w:t>Os jogos de azar são como caça-níqueis, são sistemas que se utilizam como base a Aleatoriedade para poder definir uma recompensa que pode ou não valer o valor que foi pago à máquina, estes sistemas, são a parte mais básica de um Cassino, um lugar onde o Azar é a única certeza de lá. Cada vez mais é aparente em jogos como =</w:t>
+      </w:r>
+      <w:r>
+        <w:rPr>
+          <w:rStyle w:val="normaltextrun"/>
+          <w:rFonts w:ascii="Arial" w:hAnsi="Arial" w:cs="Arial"/>
+          <w:b/>
+          <w:bCs/>
+        </w:rPr>
+        <w:t xml:space="preserve"> Genshin Impact, Honkai Impact, Star wars Battlefront, Battlefield e Call of Duty Black Ops</w:t>
+      </w:r>
+      <w:r>
+        <w:rPr>
+          <w:rStyle w:val="normaltextrun"/>
+          <w:rFonts w:ascii="Arial" w:hAnsi="Arial" w:cs="Arial"/>
+        </w:rPr>
+        <w:t xml:space="preserve"> 4 a aparição destes sistemas, escondendo </w:t>
+      </w:r>
+      <w:proofErr w:type="gramStart"/>
+      <w:r>
+        <w:rPr>
+          <w:rStyle w:val="normaltextrun"/>
+          <w:rFonts w:ascii="Arial" w:hAnsi="Arial" w:cs="Arial"/>
+        </w:rPr>
+        <w:t>partes</w:t>
+      </w:r>
+      <w:proofErr w:type="gramEnd"/>
+      <w:r>
+        <w:rPr>
+          <w:rStyle w:val="normaltextrun"/>
+          <w:rFonts w:ascii="Arial" w:hAnsi="Arial" w:cs="Arial"/>
+        </w:rPr>
+        <w:t xml:space="preserve"> chave do jogo atrás de “paredes monetárias”, onde normalmente o único objetivo desses jogos de azar é levar dinheiro. A principal ferramenta destes jogos de azar, pelo menos online, são as </w:t>
+      </w:r>
+      <w:r>
+        <w:rPr>
+          <w:rStyle w:val="normaltextrun"/>
+          <w:rFonts w:ascii="Arial" w:hAnsi="Arial" w:cs="Arial"/>
+          <w:b/>
+          <w:bCs/>
+        </w:rPr>
+        <w:t xml:space="preserve">Loot Boxes, </w:t>
+      </w:r>
+      <w:r>
+        <w:rPr>
+          <w:rStyle w:val="normaltextrun"/>
+          <w:rFonts w:ascii="Arial" w:hAnsi="Arial" w:cs="Arial"/>
+        </w:rPr>
+        <w:t xml:space="preserve">uma ferramenta que esconde itens do jogo atrás de uma % de </w:t>
+      </w:r>
+      <w:r>
+        <w:rPr>
+          <w:rStyle w:val="normaltextrun"/>
+          <w:rFonts w:ascii="Arial" w:hAnsi="Arial" w:cs="Arial"/>
+          <w:b/>
+          <w:bCs/>
+        </w:rPr>
+        <w:t>DropChance.</w:t>
+      </w:r>
+      <w:r>
+        <w:rPr>
+          <w:rStyle w:val="eop"/>
+          <w:rFonts w:ascii="Arial" w:hAnsi="Arial" w:cs="Arial"/>
+        </w:rPr>
+        <w:t> </w:t>
+      </w:r>
+    </w:p>
+    <w:p>
+      <w:pPr>
+        <w:pStyle w:val="paragraph"/>
+        <w:spacing w:before="0" w:beforeAutospacing="0" w:after="0" w:afterAutospacing="0"/>
+        <w:textAlignment w:val="baseline"/>
+        <w:rPr>
+          <w:rFonts w:ascii="Segoe UI" w:hAnsi="Segoe UI" w:cs="Segoe UI"/>
+          <w:sz w:val="18"/>
+          <w:szCs w:val="18"/>
+        </w:rPr>
+      </w:pPr>
+      <w:r>
+        <w:rPr>
+          <w:rStyle w:val="normaltextrun"/>
+          <w:rFonts w:ascii="Arial" w:hAnsi="Arial" w:cs="Arial"/>
+          <w:b/>
+          <w:bCs/>
+        </w:rPr>
+        <w:t xml:space="preserve">Saiba mais sobre lootboxes: </w:t>
+      </w:r>
+      <w:hyperlink r:id="rId5" w:tgtFrame="_blank" w:history="1">
+        <w:r>
+          <w:rPr>
+            <w:rStyle w:val="normaltextrun"/>
+            <w:rFonts w:ascii="Arial" w:hAnsi="Arial" w:cs="Arial"/>
+            <w:b/>
+            <w:bCs/>
+            <w:color w:val="0563C1"/>
+            <w:u w:val="single"/>
+          </w:rPr>
+          <w:t>https://blog.2amgaming.com/2019/10/o-que-e-loot-box-porque-proibir/</w:t>
+        </w:r>
+      </w:hyperlink>
+      <w:r>
+        <w:rPr>
+          <w:rStyle w:val="eop"/>
+          <w:rFonts w:ascii="Arial" w:hAnsi="Arial" w:cs="Arial"/>
+        </w:rPr>
+        <w:t> </w:t>
+      </w:r>
+    </w:p>
+    <w:p>
+      <w:pPr>
+        <w:pStyle w:val="paragraph"/>
+        <w:spacing w:before="0" w:beforeAutospacing="0" w:after="0" w:afterAutospacing="0"/>
+        <w:textAlignment w:val="baseline"/>
+        <w:rPr>
+          <w:rFonts w:ascii="Segoe UI" w:hAnsi="Segoe UI" w:cs="Segoe UI"/>
+          <w:sz w:val="18"/>
+          <w:szCs w:val="18"/>
+        </w:rPr>
+      </w:pPr>
+      <w:r>
+        <w:rPr>
+          <w:rStyle w:val="normaltextrun"/>
+          <w:rFonts w:ascii="Segoe UI" w:hAnsi="Segoe UI" w:cs="Segoe UI"/>
+        </w:rPr>
+        <w:t>É engraçado pois, não são só apenas nos jogos que temos problemas com estes Cassinos, isso também quase foi legalizado na vida real!</w:t>
+      </w:r>
+      <w:r>
+        <w:rPr>
+          <w:rStyle w:val="eop"/>
+          <w:rFonts w:ascii="Segoe UI" w:hAnsi="Segoe UI" w:cs="Segoe UI"/>
+        </w:rPr>
+        <w:t> </w:t>
+      </w:r>
+    </w:p>
+    <w:p>
+      <w:pPr>
+        <w:pStyle w:val="paragraph"/>
+        <w:spacing w:before="0" w:beforeAutospacing="0" w:after="0" w:afterAutospacing="0"/>
+        <w:textAlignment w:val="baseline"/>
+        <w:rPr>
+          <w:rFonts w:ascii="Segoe UI" w:hAnsi="Segoe UI" w:cs="Segoe UI"/>
+          <w:sz w:val="18"/>
+          <w:szCs w:val="18"/>
+        </w:rPr>
+      </w:pPr>
+      <w:r>
+        <w:rPr>
+          <w:rStyle w:val="normaltextrun"/>
+          <w:rFonts w:ascii="Arial" w:hAnsi="Arial" w:cs="Arial"/>
+        </w:rPr>
+        <w:t xml:space="preserve">Como dito na notícia = </w:t>
+      </w:r>
+      <w:hyperlink r:id="rId6" w:tgtFrame="_blank" w:history="1">
+        <w:r>
+          <w:rPr>
+            <w:rStyle w:val="normaltextrun"/>
+            <w:rFonts w:ascii="Arial" w:hAnsi="Arial" w:cs="Arial"/>
+            <w:color w:val="0563C1"/>
+            <w:u w:val="single"/>
+          </w:rPr>
+          <w:t>https://www.camara.leg.br/noticias/849029-proposta-que-legaliza-jogos-de-azar-nao-tem-consenso-entre-parlamentares/,</w:t>
+        </w:r>
+      </w:hyperlink>
+      <w:r>
+        <w:rPr>
+          <w:rStyle w:val="normaltextrun"/>
+          <w:rFonts w:ascii="Arial" w:hAnsi="Arial" w:cs="Arial"/>
+        </w:rPr>
+        <w:t xml:space="preserve"> Jogos de Azar quase foram legalizados no Brasil, afim dos argumentos:</w:t>
+      </w:r>
+      <w:r>
+        <w:rPr>
+          <w:rStyle w:val="eop"/>
+          <w:rFonts w:ascii="Arial" w:hAnsi="Arial" w:cs="Arial"/>
+        </w:rPr>
+        <w:t> </w:t>
+      </w:r>
+    </w:p>
+    <w:p>
+      <w:pPr>
+        <w:pStyle w:val="paragraph"/>
+        <w:numPr>
+          <w:ilvl w:val="0"/>
+          <w:numId w:val="1"/>
+        </w:numPr>
+        <w:spacing w:before="0" w:beforeAutospacing="0" w:after="0" w:afterAutospacing="0"/>
+        <w:ind w:left="360" w:firstLine="0"/>
+        <w:textAlignment w:val="baseline"/>
+        <w:rPr>
+          <w:rFonts w:ascii="Arial" w:hAnsi="Arial" w:cs="Arial"/>
+        </w:rPr>
+      </w:pPr>
+      <w:r>
+        <w:rPr>
+          <w:rStyle w:val="normaltextrun"/>
+          <w:rFonts w:ascii="Arial" w:hAnsi="Arial" w:cs="Arial"/>
+        </w:rPr>
+        <w:t>Geração de empregos: A abertura de Cassinos gerará mais empregos, pois seriam lugares de alta visitação e abertura para pessoas nos shoppings etc.</w:t>
+      </w:r>
+      <w:r>
+        <w:rPr>
+          <w:rStyle w:val="eop"/>
+          <w:rFonts w:ascii="Arial" w:hAnsi="Arial" w:cs="Arial"/>
+        </w:rPr>
+        <w:t> </w:t>
+      </w:r>
+    </w:p>
+    <w:p>
+      <w:pPr>
+        <w:pStyle w:val="paragraph"/>
+        <w:numPr>
+          <w:ilvl w:val="0"/>
+          <w:numId w:val="1"/>
+        </w:numPr>
+        <w:spacing w:before="0" w:beforeAutospacing="0" w:after="0" w:afterAutospacing="0"/>
+        <w:ind w:left="360" w:firstLine="0"/>
+        <w:textAlignment w:val="baseline"/>
+        <w:rPr>
+          <w:rFonts w:ascii="Arial" w:hAnsi="Arial" w:cs="Arial"/>
+        </w:rPr>
+      </w:pPr>
+      <w:r>
+        <w:rPr>
+          <w:rStyle w:val="normaltextrun"/>
+          <w:rFonts w:ascii="Arial" w:hAnsi="Arial" w:cs="Arial"/>
+        </w:rPr>
+        <w:t>Economia: Estes lugares gerariam muito mais economia por serem basicamente lugares que Dariam dinheiro, em troca de dinheiro.</w:t>
+      </w:r>
+      <w:r>
+        <w:rPr>
+          <w:rStyle w:val="eop"/>
+          <w:rFonts w:ascii="Arial" w:hAnsi="Arial" w:cs="Arial"/>
+        </w:rPr>
+        <w:t> </w:t>
+      </w:r>
+    </w:p>
+    <w:p>
+      <w:pPr>
+        <w:pStyle w:val="paragraph"/>
+        <w:spacing w:before="0" w:beforeAutospacing="0" w:after="0" w:afterAutospacing="0"/>
+        <w:textAlignment w:val="baseline"/>
+        <w:rPr>
+          <w:rFonts w:ascii="Segoe UI" w:hAnsi="Segoe UI" w:cs="Segoe UI"/>
+          <w:sz w:val="18"/>
+          <w:szCs w:val="18"/>
+        </w:rPr>
+      </w:pPr>
+      <w:r>
+        <w:rPr>
+          <w:rStyle w:val="normaltextrun"/>
+          <w:rFonts w:ascii="Arial" w:hAnsi="Arial" w:cs="Arial"/>
+        </w:rPr>
+        <w:t xml:space="preserve">Estes pontos parecem bons em curto prazo, mas o problema é que as pessoas viciam demais em jogos de azar, basicamente fazendo as mesmas pessoas perderem a sua vida toda dentro dos Cassinos. Não devemos apoiar estes jogos de azar sendo eles pequenos ou grandes, pois isso é extremamente prejudicial se esconde </w:t>
+      </w:r>
+      <w:proofErr w:type="gramStart"/>
+      <w:r>
+        <w:rPr>
+          <w:rStyle w:val="normaltextrun"/>
+          <w:rFonts w:ascii="Arial" w:hAnsi="Arial" w:cs="Arial"/>
+        </w:rPr>
+        <w:t>os essências</w:t>
+      </w:r>
+      <w:proofErr w:type="gramEnd"/>
+      <w:r>
+        <w:rPr>
+          <w:rStyle w:val="normaltextrun"/>
+          <w:rFonts w:ascii="Arial" w:hAnsi="Arial" w:cs="Arial"/>
+        </w:rPr>
+        <w:t xml:space="preserve"> de um jogo, ou dando falsas promessas de mais dinheiro.</w:t>
+      </w:r>
+      <w:r>
+        <w:rPr>
+          <w:rStyle w:val="eop"/>
+          <w:rFonts w:ascii="Arial" w:hAnsi="Arial" w:cs="Arial"/>
+        </w:rPr>
+        <w:t> </w:t>
+      </w:r>
+    </w:p>
+    <w:p>
+      <w:pPr>
+        <w:pStyle w:val="paragraph"/>
+        <w:spacing w:before="0" w:beforeAutospacing="0" w:after="0" w:afterAutospacing="0"/>
+        <w:textAlignment w:val="baseline"/>
+        <w:rPr>
+          <w:rFonts w:ascii="Segoe UI" w:hAnsi="Segoe UI" w:cs="Segoe UI"/>
+          <w:sz w:val="18"/>
+          <w:szCs w:val="18"/>
+        </w:rPr>
+      </w:pPr>
+      <w:r>
+        <w:rPr>
+          <w:rStyle w:val="eop"/>
+          <w:rFonts w:ascii="Arial" w:hAnsi="Arial" w:cs="Arial"/>
+        </w:rPr>
+        <w:t> </w:t>
+      </w:r>
+    </w:p>
+    <w:p>
+      <w:pPr>
+        <w:pStyle w:val="paragraph"/>
+        <w:spacing w:before="0" w:beforeAutospacing="0" w:after="0" w:afterAutospacing="0"/>
+        <w:textAlignment w:val="baseline"/>
+        <w:rPr>
+          <w:rFonts w:ascii="Segoe UI" w:hAnsi="Segoe UI" w:cs="Segoe UI"/>
+          <w:sz w:val="18"/>
+          <w:szCs w:val="18"/>
+        </w:rPr>
+      </w:pPr>
+      <w:r>
+        <w:rPr>
+          <w:rStyle w:val="normaltextrun"/>
+          <w:rFonts w:ascii="Arial" w:hAnsi="Arial" w:cs="Arial"/>
+        </w:rPr>
+        <w:t>Imagens que podem ser usadas no artigo de opinião</w:t>
+      </w:r>
+      <w:r>
+        <w:rPr>
+          <w:rStyle w:val="eop"/>
+          <w:rFonts w:ascii="Arial" w:hAnsi="Arial" w:cs="Arial"/>
+        </w:rPr>
+        <w:t> </w:t>
+      </w:r>
+    </w:p>
+    <w:p>
+      <w:pPr>
+        <w:pStyle w:val="paragraph"/>
+        <w:spacing w:before="0" w:beforeAutospacing="0" w:after="0" w:afterAutospacing="0"/>
+        <w:textAlignment w:val="baseline"/>
+        <w:rPr>
+          <w:rFonts w:ascii="Segoe UI" w:hAnsi="Segoe UI" w:cs="Segoe UI"/>
+          <w:sz w:val="18"/>
+          <w:szCs w:val="18"/>
+        </w:rPr>
+      </w:pPr>
+      <w:r>
+        <w:rPr>
+          <w:rStyle w:val="eop"/>
+          <w:rFonts w:ascii="Arial" w:hAnsi="Arial" w:cs="Arial"/>
+        </w:rPr>
+        <w:t> </w:t>
+      </w:r>
+    </w:p>
+    <w:p>
+      <w:pPr>
+        <w:pStyle w:val="paragraph"/>
+        <w:spacing w:before="0" w:beforeAutospacing="0" w:after="0" w:afterAutospacing="0"/>
+        <w:textAlignment w:val="baseline"/>
+        <w:rPr>
+          <w:rFonts w:ascii="Segoe UI" w:hAnsi="Segoe UI" w:cs="Segoe UI"/>
+          <w:sz w:val="18"/>
+          <w:szCs w:val="18"/>
+        </w:rPr>
+      </w:pPr>
+      <w:r>
+        <w:rPr>
+          <w:rStyle w:val="eop"/>
+          <w:rFonts w:ascii="Calibri" w:hAnsi="Calibri" w:cs="Calibri"/>
+          <w:sz w:val="22"/>
+          <w:szCs w:val="22"/>
+        </w:rPr>
+        <w:t> </w:t>
+      </w:r>
+    </w:p>
+    <w:p>
+      <w:pPr>
+        <w:pStyle w:val="paragraph"/>
+        <w:spacing w:before="0" w:beforeAutospacing="0" w:after="0" w:afterAutospacing="0"/>
+        <w:textAlignment w:val="baseline"/>
+        <w:rPr>
+          <w:rFonts w:ascii="Segoe UI" w:hAnsi="Segoe UI" w:cs="Segoe UI"/>
+          <w:sz w:val="18"/>
+          <w:szCs w:val="18"/>
+        </w:rPr>
+      </w:pPr>
+      <w:r>
+        <w:rPr>
+          <w:rStyle w:val="normaltextrun"/>
+          <w:rFonts w:ascii="Calibri" w:hAnsi="Calibri" w:cs="Calibri"/>
+          <w:sz w:val="22"/>
+          <w:szCs w:val="22"/>
+        </w:rPr>
+        <w:t>---------------------------------------------------------------------------</w:t>
+      </w:r>
+      <w:r>
+        <w:rPr>
+          <w:rStyle w:val="eop"/>
+          <w:rFonts w:ascii="Calibri" w:hAnsi="Calibri" w:cs="Calibri"/>
+          <w:sz w:val="22"/>
+          <w:szCs w:val="22"/>
+        </w:rPr>
+        <w:t> </w:t>
+      </w:r>
+    </w:p>
+    <w:p>
+      <w:pPr>
+        <w:pStyle w:val="paragraph"/>
+        <w:spacing w:before="0" w:beforeAutospacing="0" w:after="0" w:afterAutospacing="0"/>
+        <w:textAlignment w:val="baseline"/>
+        <w:rPr>
+          <w:rFonts w:ascii="Segoe UI" w:hAnsi="Segoe UI" w:cs="Segoe UI"/>
+          <w:sz w:val="18"/>
+          <w:szCs w:val="18"/>
+        </w:rPr>
+      </w:pPr>
+      <w:r>
+        <w:rPr>
+          <w:rStyle w:val="eop"/>
+          <w:rFonts w:ascii="Calibri" w:hAnsi="Calibri" w:cs="Calibri"/>
+          <w:sz w:val="22"/>
+          <w:szCs w:val="22"/>
+        </w:rPr>
+        <w:t> </w:t>
+      </w:r>
+    </w:p>
+    <w:p>
       <w:bookmarkStart w:id="0" w:name="_GoBack"/>
       <w:bookmarkEnd w:id="0"/>
     </w:p>
@@ -16,12 +733,169 @@
 </w:document>
 </file>
 
+<file path=word/numbering.xml><?xml version="1.0" encoding="utf-8"?>
+<w:numbering xmlns:wpc="http://schemas.microsoft.com/office/word/2010/wordprocessingCanvas" xmlns:cx="http://schemas.microsoft.com/office/drawing/2014/chartex" xmlns:mc="http://schemas.openxmlformats.org/markup-compatibility/2006" xmlns:o="urn:schemas-microsoft-com:office:office" xmlns:r="http://schemas.openxmlformats.org/officeDocument/2006/relationships" xmlns:m="http://schemas.openxmlformats.org/officeDocument/2006/math" xmlns:v="urn:schemas-microsoft-com:vml" xmlns:wp14="http://schemas.microsoft.com/office/word/2010/wordprocessingDrawing" xmlns:wp="http://schemas.openxmlformats.org/drawingml/2006/wordprocessingDrawing" xmlns:w10="urn:schemas-microsoft-com:office:word" xmlns:w="http://schemas.openxmlformats.org/wordprocessingml/2006/main" xmlns:w14="http://schemas.microsoft.com/office/word/2010/wordml" xmlns:w15="http://schemas.microsoft.com/office/word/2012/wordml" xmlns:w16se="http://schemas.microsoft.com/office/word/2015/wordml/symex" xmlns:wpg="http://schemas.microsoft.com/office/word/2010/wordprocessingGroup" xmlns:wpi="http://schemas.microsoft.com/office/word/2010/wordprocessingInk" xmlns:wne="http://schemas.microsoft.com/office/word/2006/wordml" xmlns:wps="http://schemas.microsoft.com/office/word/2010/wordprocessingShape" mc:Ignorable="w14 w15 w16se wp14">
+  <w:abstractNum w:abstractNumId="0" w15:restartNumberingAfterBreak="0">
+    <w:nsid w:val="252957E1"/>
+    <w:multiLevelType w:val="multilevel"/>
+    <w:tmpl w:val="1818C0D4"/>
+    <w:lvl w:ilvl="0">
+      <w:start w:val="1"/>
+      <w:numFmt w:val="bullet"/>
+      <w:lvlText w:val=""/>
+      <w:lvlJc w:val="left"/>
+      <w:pPr>
+        <w:tabs>
+          <w:tab w:val="num" w:pos="720"/>
+        </w:tabs>
+        <w:ind w:left="720" w:hanging="360"/>
+      </w:pPr>
+      <w:rPr>
+        <w:rFonts w:ascii="Symbol" w:hAnsi="Symbol" w:hint="default"/>
+        <w:sz w:val="20"/>
+      </w:rPr>
+    </w:lvl>
+    <w:lvl w:ilvl="1" w:tentative="1">
+      <w:start w:val="1"/>
+      <w:numFmt w:val="bullet"/>
+      <w:lvlText w:val=""/>
+      <w:lvlJc w:val="left"/>
+      <w:pPr>
+        <w:tabs>
+          <w:tab w:val="num" w:pos="1440"/>
+        </w:tabs>
+        <w:ind w:left="1440" w:hanging="360"/>
+      </w:pPr>
+      <w:rPr>
+        <w:rFonts w:ascii="Symbol" w:hAnsi="Symbol" w:hint="default"/>
+        <w:sz w:val="20"/>
+      </w:rPr>
+    </w:lvl>
+    <w:lvl w:ilvl="2" w:tentative="1">
+      <w:start w:val="1"/>
+      <w:numFmt w:val="bullet"/>
+      <w:lvlText w:val=""/>
+      <w:lvlJc w:val="left"/>
+      <w:pPr>
+        <w:tabs>
+          <w:tab w:val="num" w:pos="2160"/>
+        </w:tabs>
+        <w:ind w:left="2160" w:hanging="360"/>
+      </w:pPr>
+      <w:rPr>
+        <w:rFonts w:ascii="Symbol" w:hAnsi="Symbol" w:hint="default"/>
+        <w:sz w:val="20"/>
+      </w:rPr>
+    </w:lvl>
+    <w:lvl w:ilvl="3" w:tentative="1">
+      <w:start w:val="1"/>
+      <w:numFmt w:val="bullet"/>
+      <w:lvlText w:val=""/>
+      <w:lvlJc w:val="left"/>
+      <w:pPr>
+        <w:tabs>
+          <w:tab w:val="num" w:pos="2880"/>
+        </w:tabs>
+        <w:ind w:left="2880" w:hanging="360"/>
+      </w:pPr>
+      <w:rPr>
+        <w:rFonts w:ascii="Symbol" w:hAnsi="Symbol" w:hint="default"/>
+        <w:sz w:val="20"/>
+      </w:rPr>
+    </w:lvl>
+    <w:lvl w:ilvl="4" w:tentative="1">
+      <w:start w:val="1"/>
+      <w:numFmt w:val="bullet"/>
+      <w:lvlText w:val=""/>
+      <w:lvlJc w:val="left"/>
+      <w:pPr>
+        <w:tabs>
+          <w:tab w:val="num" w:pos="3600"/>
+        </w:tabs>
+        <w:ind w:left="3600" w:hanging="360"/>
+      </w:pPr>
+      <w:rPr>
+        <w:rFonts w:ascii="Symbol" w:hAnsi="Symbol" w:hint="default"/>
+        <w:sz w:val="20"/>
+      </w:rPr>
+    </w:lvl>
+    <w:lvl w:ilvl="5" w:tentative="1">
+      <w:start w:val="1"/>
+      <w:numFmt w:val="bullet"/>
+      <w:lvlText w:val=""/>
+      <w:lvlJc w:val="left"/>
+      <w:pPr>
+        <w:tabs>
+          <w:tab w:val="num" w:pos="4320"/>
+        </w:tabs>
+        <w:ind w:left="4320" w:hanging="360"/>
+      </w:pPr>
+      <w:rPr>
+        <w:rFonts w:ascii="Symbol" w:hAnsi="Symbol" w:hint="default"/>
+        <w:sz w:val="20"/>
+      </w:rPr>
+    </w:lvl>
+    <w:lvl w:ilvl="6" w:tentative="1">
+      <w:start w:val="1"/>
+      <w:numFmt w:val="bullet"/>
+      <w:lvlText w:val=""/>
+      <w:lvlJc w:val="left"/>
+      <w:pPr>
+        <w:tabs>
+          <w:tab w:val="num" w:pos="5040"/>
+        </w:tabs>
+        <w:ind w:left="5040" w:hanging="360"/>
+      </w:pPr>
+      <w:rPr>
+        <w:rFonts w:ascii="Symbol" w:hAnsi="Symbol" w:hint="default"/>
+        <w:sz w:val="20"/>
+      </w:rPr>
+    </w:lvl>
+    <w:lvl w:ilvl="7" w:tentative="1">
+      <w:start w:val="1"/>
+      <w:numFmt w:val="bullet"/>
+      <w:lvlText w:val=""/>
+      <w:lvlJc w:val="left"/>
+      <w:pPr>
+        <w:tabs>
+          <w:tab w:val="num" w:pos="5760"/>
+        </w:tabs>
+        <w:ind w:left="5760" w:hanging="360"/>
+      </w:pPr>
+      <w:rPr>
+        <w:rFonts w:ascii="Symbol" w:hAnsi="Symbol" w:hint="default"/>
+        <w:sz w:val="20"/>
+      </w:rPr>
+    </w:lvl>
+    <w:lvl w:ilvl="8" w:tentative="1">
+      <w:start w:val="1"/>
+      <w:numFmt w:val="bullet"/>
+      <w:lvlText w:val=""/>
+      <w:lvlJc w:val="left"/>
+      <w:pPr>
+        <w:tabs>
+          <w:tab w:val="num" w:pos="6480"/>
+        </w:tabs>
+        <w:ind w:left="6480" w:hanging="360"/>
+      </w:pPr>
+      <w:rPr>
+        <w:rFonts w:ascii="Symbol" w:hAnsi="Symbol" w:hint="default"/>
+        <w:sz w:val="20"/>
+      </w:rPr>
+    </w:lvl>
+  </w:abstractNum>
+  <w:num w:numId="1">
+    <w:abstractNumId w:val="0"/>
+  </w:num>
+</w:numbering>
+</file>
+
 <file path=word/styles.xml><?xml version="1.0" encoding="utf-8"?>
-<w:styles xmlns:wp14="http://schemas.microsoft.com/office/word/2010/wordprocessingDrawing" xmlns:mc="http://schemas.openxmlformats.org/markup-compatibility/2006" xmlns:r="http://schemas.openxmlformats.org/officeDocument/2006/relationships" xmlns:w="http://schemas.openxmlformats.org/wordprocessingml/2006/main" xmlns:w14="http://schemas.microsoft.com/office/word/2010/wordml" xmlns:w15="http://schemas.microsoft.com/office/word/2012/wordml" mc:Ignorable="w14 w15 wp14">
+<w:styles xmlns:mc="http://schemas.openxmlformats.org/markup-compatibility/2006" xmlns:r="http://schemas.openxmlformats.org/officeDocument/2006/relationships" xmlns:w="http://schemas.openxmlformats.org/wordprocessingml/2006/main" xmlns:w14="http://schemas.microsoft.com/office/word/2010/wordml" xmlns:w15="http://schemas.microsoft.com/office/word/2012/wordml" xmlns:w16se="http://schemas.microsoft.com/office/word/2015/wordml/symex" mc:Ignorable="w14 w15 w16se">
   <w:docDefaults>
     <w:rPrDefault>
       <w:rPr>
-        <w:rFonts w:asciiTheme="minorHAnsi" w:hAnsiTheme="minorHAnsi" w:eastAsiaTheme="minorHAnsi" w:cstheme="minorBidi"/>
+        <w:rFonts w:asciiTheme="minorHAnsi" w:eastAsiaTheme="minorHAnsi" w:hAnsiTheme="minorHAnsi" w:cstheme="minorBidi"/>
         <w:sz w:val="22"/>
         <w:szCs w:val="22"/>
         <w:lang w:val="pt-BR" w:eastAsia="en-US" w:bidi="ar-SA"/>
@@ -36,14 +910,14 @@
   <w:latentStyles w:defLockedState="0" w:defUIPriority="99" w:defSemiHidden="0" w:defUnhideWhenUsed="0" w:defQFormat="0" w:count="371">
     <w:lsdException w:name="Normal" w:uiPriority="0" w:qFormat="1"/>
     <w:lsdException w:name="heading 1" w:uiPriority="9" w:qFormat="1"/>
-    <w:lsdException w:name="heading 2" w:uiPriority="9" w:semiHidden="1" w:unhideWhenUsed="1" w:qFormat="1"/>
-    <w:lsdException w:name="heading 3" w:uiPriority="9" w:semiHidden="1" w:unhideWhenUsed="1" w:qFormat="1"/>
-    <w:lsdException w:name="heading 4" w:uiPriority="9" w:semiHidden="1" w:unhideWhenUsed="1" w:qFormat="1"/>
-    <w:lsdException w:name="heading 5" w:uiPriority="9" w:semiHidden="1" w:unhideWhenUsed="1" w:qFormat="1"/>
-    <w:lsdException w:name="heading 6" w:uiPriority="9" w:semiHidden="1" w:unhideWhenUsed="1" w:qFormat="1"/>
-    <w:lsdException w:name="heading 7" w:uiPriority="9" w:semiHidden="1" w:unhideWhenUsed="1" w:qFormat="1"/>
-    <w:lsdException w:name="heading 8" w:uiPriority="9" w:semiHidden="1" w:unhideWhenUsed="1" w:qFormat="1"/>
-    <w:lsdException w:name="heading 9" w:uiPriority="9" w:semiHidden="1" w:unhideWhenUsed="1" w:qFormat="1"/>
+    <w:lsdException w:name="heading 2" w:semiHidden="1" w:uiPriority="9" w:unhideWhenUsed="1" w:qFormat="1"/>
+    <w:lsdException w:name="heading 3" w:semiHidden="1" w:uiPriority="9" w:unhideWhenUsed="1" w:qFormat="1"/>
+    <w:lsdException w:name="heading 4" w:semiHidden="1" w:uiPriority="9" w:unhideWhenUsed="1" w:qFormat="1"/>
+    <w:lsdException w:name="heading 5" w:semiHidden="1" w:uiPriority="9" w:unhideWhenUsed="1" w:qFormat="1"/>
+    <w:lsdException w:name="heading 6" w:semiHidden="1" w:uiPriority="9" w:unhideWhenUsed="1" w:qFormat="1"/>
+    <w:lsdException w:name="heading 7" w:semiHidden="1" w:uiPriority="9" w:unhideWhenUsed="1" w:qFormat="1"/>
+    <w:lsdException w:name="heading 8" w:semiHidden="1" w:uiPriority="9" w:unhideWhenUsed="1" w:qFormat="1"/>
+    <w:lsdException w:name="heading 9" w:semiHidden="1" w:uiPriority="9" w:unhideWhenUsed="1" w:qFormat="1"/>
     <w:lsdException w:name="index 1" w:semiHidden="1" w:unhideWhenUsed="1"/>
     <w:lsdException w:name="index 2" w:semiHidden="1" w:unhideWhenUsed="1"/>
     <w:lsdException w:name="index 3" w:semiHidden="1" w:unhideWhenUsed="1"/>
@@ -53,22 +927,22 @@
     <w:lsdException w:name="index 7" w:semiHidden="1" w:unhideWhenUsed="1"/>
     <w:lsdException w:name="index 8" w:semiHidden="1" w:unhideWhenUsed="1"/>
     <w:lsdException w:name="index 9" w:semiHidden="1" w:unhideWhenUsed="1"/>
-    <w:lsdException w:name="toc 1" w:uiPriority="39" w:semiHidden="1" w:unhideWhenUsed="1"/>
-    <w:lsdException w:name="toc 2" w:uiPriority="39" w:semiHidden="1" w:unhideWhenUsed="1"/>
-    <w:lsdException w:name="toc 3" w:uiPriority="39" w:semiHidden="1" w:unhideWhenUsed="1"/>
-    <w:lsdException w:name="toc 4" w:uiPriority="39" w:semiHidden="1" w:unhideWhenUsed="1"/>
-    <w:lsdException w:name="toc 5" w:uiPriority="39" w:semiHidden="1" w:unhideWhenUsed="1"/>
-    <w:lsdException w:name="toc 6" w:uiPriority="39" w:semiHidden="1" w:unhideWhenUsed="1"/>
-    <w:lsdException w:name="toc 7" w:uiPriority="39" w:semiHidden="1" w:unhideWhenUsed="1"/>
-    <w:lsdException w:name="toc 8" w:uiPriority="39" w:semiHidden="1" w:unhideWhenUsed="1"/>
-    <w:lsdException w:name="toc 9" w:uiPriority="39" w:semiHidden="1" w:unhideWhenUsed="1"/>
+    <w:lsdException w:name="toc 1" w:semiHidden="1" w:uiPriority="39" w:unhideWhenUsed="1"/>
+    <w:lsdException w:name="toc 2" w:semiHidden="1" w:uiPriority="39" w:unhideWhenUsed="1"/>
+    <w:lsdException w:name="toc 3" w:semiHidden="1" w:uiPriority="39" w:unhideWhenUsed="1"/>
+    <w:lsdException w:name="toc 4" w:semiHidden="1" w:uiPriority="39" w:unhideWhenUsed="1"/>
+    <w:lsdException w:name="toc 5" w:semiHidden="1" w:uiPriority="39" w:unhideWhenUsed="1"/>
+    <w:lsdException w:name="toc 6" w:semiHidden="1" w:uiPriority="39" w:unhideWhenUsed="1"/>
+    <w:lsdException w:name="toc 7" w:semiHidden="1" w:uiPriority="39" w:unhideWhenUsed="1"/>
+    <w:lsdException w:name="toc 8" w:semiHidden="1" w:uiPriority="39" w:unhideWhenUsed="1"/>
+    <w:lsdException w:name="toc 9" w:semiHidden="1" w:uiPriority="39" w:unhideWhenUsed="1"/>
     <w:lsdException w:name="Normal Indent" w:semiHidden="1" w:unhideWhenUsed="1"/>
     <w:lsdException w:name="footnote text" w:semiHidden="1" w:unhideWhenUsed="1"/>
     <w:lsdException w:name="annotation text" w:semiHidden="1" w:unhideWhenUsed="1"/>
     <w:lsdException w:name="header" w:semiHidden="1" w:unhideWhenUsed="1"/>
     <w:lsdException w:name="footer" w:semiHidden="1" w:unhideWhenUsed="1"/>
     <w:lsdException w:name="index heading" w:semiHidden="1" w:unhideWhenUsed="1"/>
-    <w:lsdException w:name="caption" w:uiPriority="35" w:semiHidden="1" w:unhideWhenUsed="1" w:qFormat="1"/>
+    <w:lsdException w:name="caption" w:semiHidden="1" w:uiPriority="35" w:unhideWhenUsed="1" w:qFormat="1"/>
     <w:lsdException w:name="table of figures" w:semiHidden="1" w:unhideWhenUsed="1"/>
     <w:lsdException w:name="envelope address" w:semiHidden="1" w:unhideWhenUsed="1"/>
     <w:lsdException w:name="envelope return" w:semiHidden="1" w:unhideWhenUsed="1"/>
@@ -99,7 +973,7 @@
     <w:lsdException w:name="Title" w:uiPriority="10" w:qFormat="1"/>
     <w:lsdException w:name="Closing" w:semiHidden="1" w:unhideWhenUsed="1"/>
     <w:lsdException w:name="Signature" w:semiHidden="1" w:unhideWhenUsed="1"/>
-    <w:lsdException w:name="Default Paragraph Font" w:uiPriority="1" w:semiHidden="1" w:unhideWhenUsed="1"/>
+    <w:lsdException w:name="Default Paragraph Font" w:semiHidden="1" w:uiPriority="1" w:unhideWhenUsed="1"/>
     <w:lsdException w:name="Body Text" w:semiHidden="1" w:unhideWhenUsed="1"/>
     <w:lsdException w:name="Body Text Indent" w:semiHidden="1" w:unhideWhenUsed="1"/>
     <w:lsdException w:name="List Continue" w:semiHidden="1" w:unhideWhenUsed="1"/>
@@ -299,8 +1173,8 @@
     <w:lsdException w:name="Subtle Reference" w:uiPriority="31" w:qFormat="1"/>
     <w:lsdException w:name="Intense Reference" w:uiPriority="32" w:qFormat="1"/>
     <w:lsdException w:name="Book Title" w:uiPriority="33" w:qFormat="1"/>
-    <w:lsdException w:name="Bibliography" w:uiPriority="37" w:semiHidden="1" w:unhideWhenUsed="1"/>
-    <w:lsdException w:name="TOC Heading" w:uiPriority="39" w:semiHidden="1" w:unhideWhenUsed="1" w:qFormat="1"/>
+    <w:lsdException w:name="Bibliography" w:semiHidden="1" w:uiPriority="37" w:unhideWhenUsed="1"/>
+    <w:lsdException w:name="TOC Heading" w:semiHidden="1" w:uiPriority="39" w:unhideWhenUsed="1" w:qFormat="1"/>
     <w:lsdException w:name="Plain Table 1" w:uiPriority="41"/>
     <w:lsdException w:name="Plain Table 2" w:uiPriority="42"/>
     <w:lsdException w:name="Plain Table 3" w:uiPriority="43"/>
@@ -406,17 +1280,17 @@
     <w:lsdException w:name="List Table 6 Colorful Accent 6" w:uiPriority="51"/>
     <w:lsdException w:name="List Table 7 Colorful Accent 6" w:uiPriority="52"/>
   </w:latentStyles>
-  <w:style w:type="paragraph" w:styleId="Normal" w:default="1">
+  <w:style w:type="paragraph" w:default="1" w:styleId="Normal">
     <w:name w:val="Normal"/>
     <w:qFormat/>
   </w:style>
-  <w:style w:type="character" w:styleId="DefaultParagraphFont" w:default="1">
+  <w:style w:type="character" w:default="1" w:styleId="Fontepargpadro">
     <w:name w:val="Default Paragraph Font"/>
     <w:uiPriority w:val="1"/>
     <w:semiHidden/>
     <w:unhideWhenUsed/>
   </w:style>
-  <w:style w:type="table" w:styleId="TableNormal" w:default="1">
+  <w:style w:type="table" w:default="1" w:styleId="Tabelanormal">
     <w:name w:val="Normal Table"/>
     <w:uiPriority w:val="99"/>
     <w:semiHidden/>
@@ -431,11 +1305,35 @@
       </w:tblCellMar>
     </w:tblPr>
   </w:style>
-  <w:style w:type="numbering" w:styleId="NoList" w:default="1">
+  <w:style w:type="numbering" w:default="1" w:styleId="Semlista">
     <w:name w:val="No List"/>
     <w:uiPriority w:val="99"/>
     <w:semiHidden/>
     <w:unhideWhenUsed/>
+  </w:style>
+  <w:style w:type="paragraph" w:customStyle="1" w:styleId="paragraph">
+    <w:name w:val="paragraph"/>
+    <w:basedOn w:val="Normal"/>
+    <w:rsid w:val="00524BF8"/>
+    <w:pPr>
+      <w:spacing w:before="100" w:beforeAutospacing="1" w:after="100" w:afterAutospacing="1" w:line="240" w:lineRule="auto"/>
+    </w:pPr>
+    <w:rPr>
+      <w:rFonts w:ascii="Times New Roman" w:eastAsia="Times New Roman" w:hAnsi="Times New Roman" w:cs="Times New Roman"/>
+      <w:sz w:val="24"/>
+      <w:szCs w:val="24"/>
+      <w:lang w:eastAsia="pt-BR"/>
+    </w:rPr>
+  </w:style>
+  <w:style w:type="character" w:customStyle="1" w:styleId="normaltextrun">
+    <w:name w:val="normaltextrun"/>
+    <w:basedOn w:val="Fontepargpadro"/>
+    <w:rsid w:val="00524BF8"/>
+  </w:style>
+  <w:style w:type="character" w:customStyle="1" w:styleId="eop">
+    <w:name w:val="eop"/>
+    <w:basedOn w:val="Fontepargpadro"/>
+    <w:rsid w:val="00524BF8"/>
   </w:style>
 </w:styles>
 </file>

</xml_diff>